<commit_message>
Teaching and High Places
</commit_message>
<xml_diff>
--- a/_teaching/phi201/syllabus.docx
+++ b/_teaching/phi201/syllabus.docx
@@ -7,13 +7,7 @@
         <w:pStyle w:val="Title"/>
       </w:pPr>
       <w:r>
-        <w:t>PHI 201</w:t>
-      </w:r>
-      <w:r>
-        <w:t>6</w:t>
-      </w:r>
-      <w:r>
-        <w:t xml:space="preserve"> Fall 2016 Syllabus</w:t>
+        <w:t>PHI 201 2017 Spring Syllabus</w:t>
       </w:r>
     </w:p>
     <w:p>
@@ -22,6 +16,12 @@
       </w:pPr>
       <w:bookmarkStart w:id="0" w:name="phi-201-syllabus---history-of-philosophy"/>
       <w:bookmarkEnd w:id="0"/>
+      <w:r>
+        <w:t xml:space="preserve">PHI 201 </w:t>
+      </w:r>
+      <w:r>
+        <w:t>- History of Philosophy I</w:t>
+      </w:r>
     </w:p>
     <w:tbl>
       <w:tblPr>
@@ -143,7 +143,7 @@
                 <w:rPr>
                   <w:rStyle w:val="Hyperlink"/>
                 </w:rPr>
-                <w:t>http://sage.georgetowncollege.edu/course/view.php?id=2584</w:t>
+                <w:t>http://sage.georgetowncollege.edu/course/view.php?id=3007</w:t>
               </w:r>
             </w:hyperlink>
           </w:p>
@@ -244,7 +244,7 @@
               <w:pStyle w:val="Compact"/>
             </w:pPr>
             <w:r>
-              <w:t>Fall 2016</w:t>
+              <w:t>Spring 2017</w:t>
             </w:r>
           </w:p>
         </w:tc>
@@ -396,7 +396,7 @@
         <w:t xml:space="preserve">: Survey of the development of Western philosophical thought within its cultural contexts from ancient Greece through the Middle Ages. Exploration of foundational approaches to questions of reality, virtue, knowledge, God, </w:t>
       </w:r>
       <w:r>
-        <w:t>faith, and reason. This course carries a Writing Flag (W) in the Foundations and Core Program</w:t>
+        <w:t>faith, and reason.</w:t>
       </w:r>
     </w:p>
     <w:p>
@@ -410,16 +410,16 @@
         <w:t>From Me</w:t>
       </w:r>
       <w:r>
-        <w:t>: In this course we will read major philosophers from the ancient and medieval periods including Plato, Aristotle, Augustine, Boethius, Anselm, and Aquinas</w:t>
-      </w:r>
-      <w:r>
-        <w:t xml:space="preserve">. For each author, we will try to come to grips with his worldview, that is, how he conceives the structure of reality as a whole. Where does this author think that the universe comes from? What does he think is most real? Does he believe in God? How does </w:t>
-      </w:r>
-      <w:r>
-        <w:t>he conceive of God? What does he think it means to be human? I hope that asking these questions will open our eyes to the high degree of agreement amongst ancient and medieval thinkers and the high degree of difference between them and modern thinkers. I a</w:t>
-      </w:r>
-      <w:r>
-        <w:t>lso hope that as you explore how great men of the past have answered these questions, you will begin to develop answers of your own.</w:t>
+        <w:t>: In this course we will read major philosophers from the ancient and medieval periods including Plato, Aristotle, Augustine, Boethius, Anselm, and Aquinas. For each author, we will try to come to grips with his worldview, that is</w:t>
+      </w:r>
+      <w:r>
+        <w:t>, how he conceives the structure of reality as a whole. Where does this author think that the universe comes from? What does he think is most real? Does he believe in God? How does he conceive of God? What does he think it means to be human? I hope that as</w:t>
+      </w:r>
+      <w:r>
+        <w:t xml:space="preserve">king these questions will open our eyes to the high degree of agreement amongst ancient and medieval thinkers and the high degree of difference between them and modern thinkers. I also hope that as you explore how great men of the past have answered these </w:t>
+      </w:r>
+      <w:r>
+        <w:t>questions, you will begin to develop answers of your own.</w:t>
       </w:r>
     </w:p>
     <w:p>
@@ -443,8 +443,6 @@
       <w:pPr>
         <w:pStyle w:val="Heading2"/>
       </w:pPr>
-      <w:bookmarkStart w:id="4" w:name="_GoBack"/>
-      <w:bookmarkEnd w:id="4"/>
       <w:r>
         <w:lastRenderedPageBreak/>
         <w:t>Learning Outcomes</w:t>
@@ -505,10 +503,7 @@
               <w:pStyle w:val="Compact"/>
             </w:pPr>
             <w:r>
-              <w:t>To gain an understanding of the primary questions, terminology, and theories</w:t>
-            </w:r>
-            <w:r>
-              <w:t xml:space="preserve"> in ancient and medieval philosophy</w:t>
+              <w:t>To gain an understanding of the primary questions, terminology, and theories in ancient and medieval philosophy</w:t>
             </w:r>
           </w:p>
         </w:tc>
@@ -587,8 +582,8 @@
       <w:pPr>
         <w:pStyle w:val="Heading2"/>
       </w:pPr>
-      <w:bookmarkStart w:id="5" w:name="grading"/>
-      <w:bookmarkEnd w:id="5"/>
+      <w:bookmarkStart w:id="4" w:name="grading"/>
+      <w:bookmarkEnd w:id="4"/>
       <w:r>
         <w:t>Grading</w:t>
       </w:r>
@@ -902,8 +897,8 @@
       <w:pPr>
         <w:pStyle w:val="Heading2"/>
       </w:pPr>
-      <w:bookmarkStart w:id="6" w:name="attendance"/>
-      <w:bookmarkEnd w:id="6"/>
+      <w:bookmarkStart w:id="5" w:name="attendance"/>
+      <w:bookmarkEnd w:id="5"/>
       <w:r>
         <w:lastRenderedPageBreak/>
         <w:t>Attendance</w:t>
@@ -1326,8 +1321,8 @@
       <w:pPr>
         <w:pStyle w:val="Heading2"/>
       </w:pPr>
-      <w:bookmarkStart w:id="7" w:name="e-mail-and-internet"/>
-      <w:bookmarkEnd w:id="7"/>
+      <w:bookmarkStart w:id="6" w:name="e-mail-and-internet"/>
+      <w:bookmarkEnd w:id="6"/>
       <w:r>
         <w:lastRenderedPageBreak/>
         <w:t>E-mail and Internet</w:t>
@@ -1359,8 +1354,8 @@
       <w:pPr>
         <w:pStyle w:val="Heading2"/>
       </w:pPr>
-      <w:bookmarkStart w:id="8" w:name="respectful-behavior"/>
-      <w:bookmarkEnd w:id="8"/>
+      <w:bookmarkStart w:id="7" w:name="respectful-behavior"/>
+      <w:bookmarkEnd w:id="7"/>
       <w:r>
         <w:t>Respectful Behavior</w:t>
       </w:r>
@@ -1391,8 +1386,8 @@
       <w:pPr>
         <w:pStyle w:val="Heading2"/>
       </w:pPr>
-      <w:bookmarkStart w:id="9" w:name="academic-integrity"/>
-      <w:bookmarkEnd w:id="9"/>
+      <w:bookmarkStart w:id="8" w:name="academic-integrity"/>
+      <w:bookmarkEnd w:id="8"/>
       <w:r>
         <w:t>Academic Integrity</w:t>
       </w:r>
@@ -1412,8 +1407,8 @@
       <w:pPr>
         <w:pStyle w:val="Heading2"/>
       </w:pPr>
-      <w:bookmarkStart w:id="10" w:name="disability-accommodations"/>
-      <w:bookmarkEnd w:id="10"/>
+      <w:bookmarkStart w:id="9" w:name="disability-accommodations"/>
+      <w:bookmarkEnd w:id="9"/>
       <w:r>
         <w:t>Disabil</w:t>
       </w:r>
@@ -1431,32 +1426,1493 @@
     </w:p>
     <w:p>
       <w:pPr>
-        <w:pStyle w:val="Heading2"/>
-      </w:pPr>
-      <w:bookmarkStart w:id="11" w:name="schedule"/>
-      <w:bookmarkEnd w:id="11"/>
-      <w:r>
-        <w:t>Schedule</w:t>
+        <w:rPr>
+          <w:rFonts w:asciiTheme="majorHAnsi" w:eastAsiaTheme="majorEastAsia" w:hAnsiTheme="majorHAnsi" w:cstheme="majorBidi"/>
+          <w:b/>
+          <w:bCs/>
+          <w:color w:val="4F81BD" w:themeColor="accent1"/>
+          <w:sz w:val="32"/>
+          <w:szCs w:val="32"/>
+        </w:rPr>
+      </w:pPr>
+      <w:bookmarkStart w:id="10" w:name="schedule"/>
+      <w:bookmarkEnd w:id="10"/>
+      <w:r>
+        <w:br w:type="page"/>
       </w:r>
     </w:p>
     <w:p>
       <w:pPr>
+        <w:pStyle w:val="Heading2"/>
+      </w:pPr>
+      <w:r>
+        <w:lastRenderedPageBreak/>
+        <w:t>PHI 201 Spring Schedule</w:t>
+      </w:r>
+    </w:p>
+    <w:p>
+      <w:pPr>
         <w:pStyle w:val="FirstParagraph"/>
       </w:pPr>
       <w:r>
-        <w:t xml:space="preserve">(See </w:t>
+        <w:t xml:space="preserve">The following schedule is an estimation of the dates on which we will cover particular topics in this course. As such, it is subject to change. Readings marked (M) are available as PDFs on Moodle. For the full syllabus, see </w:t>
       </w:r>
       <w:hyperlink r:id="rId11">
         <w:r>
           <w:rPr>
             <w:rStyle w:val="Hyperlink"/>
           </w:rPr>
-          <w:t>separate document</w:t>
+          <w:t>here</w:t>
         </w:r>
       </w:hyperlink>
       <w:r>
-        <w:t xml:space="preserve"> for our projected schedule of topics and readings.)</w:t>
-      </w:r>
+        <w:t>.</w:t>
+      </w:r>
+    </w:p>
+    <w:p>
+      <w:pPr>
+        <w:pStyle w:val="BodyText"/>
+      </w:pPr>
+      <w:r>
+        <w:t xml:space="preserve">For each reading a reading quiz must be completed on Moodle </w:t>
+      </w:r>
+      <w:r>
+        <w:rPr>
+          <w:i/>
+        </w:rPr>
+        <w:t>by the day listed</w:t>
+      </w:r>
+      <w:r>
+        <w:t>.</w:t>
+      </w:r>
+    </w:p>
+    <w:p>
+      <w:pPr>
+        <w:pStyle w:val="BodyText"/>
+      </w:pPr>
+      <w:r>
+        <w:t>Course meets TR 9:30–10:45 AM in Pawling Hall, 301</w:t>
+      </w:r>
+    </w:p>
+    <w:tbl>
+      <w:tblPr>
+        <w:tblW w:w="0" w:type="pct"/>
+        <w:tblLook w:val="07E0" w:firstRow="1" w:lastRow="1" w:firstColumn="1" w:lastColumn="1" w:noHBand="1" w:noVBand="1"/>
+      </w:tblPr>
+      <w:tblGrid>
+        <w:gridCol w:w="1439"/>
+        <w:gridCol w:w="1479"/>
+        <w:gridCol w:w="4733"/>
+      </w:tblGrid>
+      <w:tr>
+        <w:tc>
+          <w:tcPr>
+            <w:tcW w:w="0" w:type="auto"/>
+            <w:tcBorders>
+              <w:bottom w:val="single" w:sz="0" w:space="0" w:color="auto"/>
+            </w:tcBorders>
+            <w:vAlign w:val="bottom"/>
+          </w:tcPr>
+          <w:p>
+            <w:pPr>
+              <w:pStyle w:val="Compact"/>
+            </w:pPr>
+            <w:r>
+              <w:t>Day</w:t>
+            </w:r>
+          </w:p>
+        </w:tc>
+        <w:tc>
+          <w:tcPr>
+            <w:tcW w:w="0" w:type="auto"/>
+            <w:tcBorders>
+              <w:bottom w:val="single" w:sz="0" w:space="0" w:color="auto"/>
+            </w:tcBorders>
+            <w:vAlign w:val="bottom"/>
+          </w:tcPr>
+          <w:p>
+            <w:pPr>
+              <w:pStyle w:val="Compact"/>
+            </w:pPr>
+            <w:r>
+              <w:t>Topic</w:t>
+            </w:r>
+          </w:p>
+        </w:tc>
+        <w:tc>
+          <w:tcPr>
+            <w:tcW w:w="0" w:type="auto"/>
+            <w:tcBorders>
+              <w:bottom w:val="single" w:sz="0" w:space="0" w:color="auto"/>
+            </w:tcBorders>
+            <w:vAlign w:val="bottom"/>
+          </w:tcPr>
+          <w:p>
+            <w:pPr>
+              <w:pStyle w:val="Compact"/>
+            </w:pPr>
+            <w:r>
+              <w:t>Reading</w:t>
+            </w:r>
+          </w:p>
+        </w:tc>
+      </w:tr>
+      <w:tr>
+        <w:tc>
+          <w:tcPr>
+            <w:tcW w:w="0" w:type="auto"/>
+          </w:tcPr>
+          <w:p>
+            <w:pPr>
+              <w:pStyle w:val="Compact"/>
+            </w:pPr>
+            <w:r>
+              <w:t>2017-01-17</w:t>
+            </w:r>
+          </w:p>
+        </w:tc>
+        <w:tc>
+          <w:tcPr>
+            <w:tcW w:w="0" w:type="auto"/>
+          </w:tcPr>
+          <w:p>
+            <w:pPr>
+              <w:pStyle w:val="Compact"/>
+            </w:pPr>
+            <w:r>
+              <w:t>Intro</w:t>
+            </w:r>
+          </w:p>
+        </w:tc>
+        <w:tc>
+          <w:tcPr>
+            <w:tcW w:w="0" w:type="auto"/>
+          </w:tcPr>
+          <w:p/>
+        </w:tc>
+      </w:tr>
+      <w:tr>
+        <w:tc>
+          <w:tcPr>
+            <w:tcW w:w="0" w:type="auto"/>
+          </w:tcPr>
+          <w:p>
+            <w:pPr>
+              <w:pStyle w:val="Compact"/>
+            </w:pPr>
+            <w:r>
+              <w:t>2017-01-19</w:t>
+            </w:r>
+          </w:p>
+        </w:tc>
+        <w:tc>
+          <w:tcPr>
+            <w:tcW w:w="0" w:type="auto"/>
+          </w:tcPr>
+          <w:p/>
+        </w:tc>
+        <w:tc>
+          <w:tcPr>
+            <w:tcW w:w="0" w:type="auto"/>
+          </w:tcPr>
+          <w:p>
+            <w:pPr>
+              <w:pStyle w:val="Compact"/>
+            </w:pPr>
+            <w:r>
+              <w:rPr>
+                <w:i/>
+              </w:rPr>
+              <w:t>Republic</w:t>
+            </w:r>
+            <w:r>
+              <w:t xml:space="preserve"> 514a–516c</w:t>
+            </w:r>
+          </w:p>
+        </w:tc>
+      </w:tr>
+      <w:tr>
+        <w:tc>
+          <w:tcPr>
+            <w:tcW w:w="0" w:type="auto"/>
+          </w:tcPr>
+          <w:p>
+            <w:pPr>
+              <w:pStyle w:val="Compact"/>
+            </w:pPr>
+            <w:r>
+              <w:t>2017-01-24</w:t>
+            </w:r>
+          </w:p>
+        </w:tc>
+        <w:tc>
+          <w:tcPr>
+            <w:tcW w:w="0" w:type="auto"/>
+          </w:tcPr>
+          <w:p/>
+        </w:tc>
+        <w:tc>
+          <w:tcPr>
+            <w:tcW w:w="0" w:type="auto"/>
+          </w:tcPr>
+          <w:p>
+            <w:pPr>
+              <w:pStyle w:val="Compact"/>
+            </w:pPr>
+            <w:r>
+              <w:rPr>
+                <w:i/>
+              </w:rPr>
+              <w:t>Republic</w:t>
+            </w:r>
+            <w:r>
+              <w:t xml:space="preserve"> 516c–520a</w:t>
+            </w:r>
+          </w:p>
+        </w:tc>
+      </w:tr>
+      <w:tr>
+        <w:tc>
+          <w:tcPr>
+            <w:tcW w:w="0" w:type="auto"/>
+          </w:tcPr>
+          <w:p>
+            <w:pPr>
+              <w:pStyle w:val="Compact"/>
+            </w:pPr>
+            <w:r>
+              <w:t>2017-01-26</w:t>
+            </w:r>
+          </w:p>
+        </w:tc>
+        <w:tc>
+          <w:tcPr>
+            <w:tcW w:w="0" w:type="auto"/>
+          </w:tcPr>
+          <w:p>
+            <w:pPr>
+              <w:pStyle w:val="Compact"/>
+            </w:pPr>
+            <w:r>
+              <w:t>Presocratics</w:t>
+            </w:r>
+          </w:p>
+        </w:tc>
+        <w:tc>
+          <w:tcPr>
+            <w:tcW w:w="0" w:type="auto"/>
+          </w:tcPr>
+          <w:p>
+            <w:pPr>
+              <w:pStyle w:val="Compact"/>
+            </w:pPr>
+            <w:r>
+              <w:t>Thales, Anaximander, and Anaximenes</w:t>
+            </w:r>
+          </w:p>
+        </w:tc>
+      </w:tr>
+      <w:tr>
+        <w:tc>
+          <w:tcPr>
+            <w:tcW w:w="0" w:type="auto"/>
+          </w:tcPr>
+          <w:p>
+            <w:pPr>
+              <w:pStyle w:val="Compact"/>
+            </w:pPr>
+            <w:r>
+              <w:t>2017-01-31</w:t>
+            </w:r>
+          </w:p>
+        </w:tc>
+        <w:tc>
+          <w:tcPr>
+            <w:tcW w:w="0" w:type="auto"/>
+          </w:tcPr>
+          <w:p/>
+        </w:tc>
+        <w:tc>
+          <w:tcPr>
+            <w:tcW w:w="0" w:type="auto"/>
+          </w:tcPr>
+          <w:p>
+            <w:pPr>
+              <w:pStyle w:val="Compact"/>
+            </w:pPr>
+            <w:r>
+              <w:t>The Pythagoreans</w:t>
+            </w:r>
+          </w:p>
+        </w:tc>
+      </w:tr>
+      <w:tr>
+        <w:tc>
+          <w:tcPr>
+            <w:tcW w:w="0" w:type="auto"/>
+          </w:tcPr>
+          <w:p>
+            <w:pPr>
+              <w:pStyle w:val="Compact"/>
+            </w:pPr>
+            <w:r>
+              <w:t>2017-02-02</w:t>
+            </w:r>
+          </w:p>
+        </w:tc>
+        <w:tc>
+          <w:tcPr>
+            <w:tcW w:w="0" w:type="auto"/>
+          </w:tcPr>
+          <w:p/>
+        </w:tc>
+        <w:tc>
+          <w:tcPr>
+            <w:tcW w:w="0" w:type="auto"/>
+          </w:tcPr>
+          <w:p>
+            <w:pPr>
+              <w:pStyle w:val="Compact"/>
+            </w:pPr>
+            <w:r>
+              <w:t>Parmenides and Zeno</w:t>
+            </w:r>
+          </w:p>
+        </w:tc>
+      </w:tr>
+      <w:tr>
+        <w:tc>
+          <w:tcPr>
+            <w:tcW w:w="0" w:type="auto"/>
+          </w:tcPr>
+          <w:p>
+            <w:pPr>
+              <w:pStyle w:val="Compact"/>
+            </w:pPr>
+            <w:r>
+              <w:t>2017-02-07</w:t>
+            </w:r>
+          </w:p>
+        </w:tc>
+        <w:tc>
+          <w:tcPr>
+            <w:tcW w:w="0" w:type="auto"/>
+          </w:tcPr>
+          <w:p/>
+        </w:tc>
+        <w:tc>
+          <w:tcPr>
+            <w:tcW w:w="0" w:type="auto"/>
+          </w:tcPr>
+          <w:p>
+            <w:pPr>
+              <w:pStyle w:val="Compact"/>
+            </w:pPr>
+            <w:r>
+              <w:t>Leucippus and Democritus</w:t>
+            </w:r>
+          </w:p>
+        </w:tc>
+      </w:tr>
+      <w:tr>
+        <w:tc>
+          <w:tcPr>
+            <w:tcW w:w="0" w:type="auto"/>
+          </w:tcPr>
+          <w:p>
+            <w:pPr>
+              <w:pStyle w:val="Compact"/>
+            </w:pPr>
+            <w:r>
+              <w:t>2017-02-09</w:t>
+            </w:r>
+          </w:p>
+        </w:tc>
+        <w:tc>
+          <w:tcPr>
+            <w:tcW w:w="0" w:type="auto"/>
+          </w:tcPr>
+          <w:p>
+            <w:pPr>
+              <w:pStyle w:val="Compact"/>
+            </w:pPr>
+            <w:r>
+              <w:t>Plato</w:t>
+            </w:r>
+          </w:p>
+        </w:tc>
+        <w:tc>
+          <w:tcPr>
+            <w:tcW w:w="0" w:type="auto"/>
+          </w:tcPr>
+          <w:p>
+            <w:pPr>
+              <w:pStyle w:val="Compact"/>
+            </w:pPr>
+            <w:r>
+              <w:rPr>
+                <w:i/>
+              </w:rPr>
+              <w:t>Phaedo</w:t>
+            </w:r>
+            <w:r>
+              <w:t xml:space="preserve"> 57a–72c</w:t>
+            </w:r>
+          </w:p>
+        </w:tc>
+      </w:tr>
+      <w:tr>
+        <w:tc>
+          <w:tcPr>
+            <w:tcW w:w="0" w:type="auto"/>
+          </w:tcPr>
+          <w:p>
+            <w:pPr>
+              <w:pStyle w:val="Compact"/>
+            </w:pPr>
+            <w:r>
+              <w:t>2017-02-14</w:t>
+            </w:r>
+          </w:p>
+        </w:tc>
+        <w:tc>
+          <w:tcPr>
+            <w:tcW w:w="0" w:type="auto"/>
+          </w:tcPr>
+          <w:p/>
+        </w:tc>
+        <w:tc>
+          <w:tcPr>
+            <w:tcW w:w="0" w:type="auto"/>
+          </w:tcPr>
+          <w:p>
+            <w:pPr>
+              <w:pStyle w:val="Compact"/>
+            </w:pPr>
+            <w:r>
+              <w:rPr>
+                <w:i/>
+              </w:rPr>
+              <w:t>Phaedo</w:t>
+            </w:r>
+            <w:r>
+              <w:t xml:space="preserve"> 72c–86e</w:t>
+            </w:r>
+          </w:p>
+        </w:tc>
+      </w:tr>
+      <w:tr>
+        <w:tc>
+          <w:tcPr>
+            <w:tcW w:w="0" w:type="auto"/>
+          </w:tcPr>
+          <w:p>
+            <w:pPr>
+              <w:pStyle w:val="Compact"/>
+            </w:pPr>
+            <w:r>
+              <w:t>2017-02-16</w:t>
+            </w:r>
+          </w:p>
+        </w:tc>
+        <w:tc>
+          <w:tcPr>
+            <w:tcW w:w="0" w:type="auto"/>
+          </w:tcPr>
+          <w:p/>
+        </w:tc>
+        <w:tc>
+          <w:tcPr>
+            <w:tcW w:w="0" w:type="auto"/>
+          </w:tcPr>
+          <w:p>
+            <w:pPr>
+              <w:pStyle w:val="Compact"/>
+            </w:pPr>
+            <w:r>
+              <w:rPr>
+                <w:i/>
+              </w:rPr>
+              <w:t>Phaedo</w:t>
+            </w:r>
+            <w:r>
+              <w:t xml:space="preserve"> 86e–102a</w:t>
+            </w:r>
+          </w:p>
+        </w:tc>
+      </w:tr>
+      <w:tr>
+        <w:tc>
+          <w:tcPr>
+            <w:tcW w:w="0" w:type="auto"/>
+          </w:tcPr>
+          <w:p>
+            <w:pPr>
+              <w:pStyle w:val="Compact"/>
+            </w:pPr>
+            <w:r>
+              <w:t>2017-02-21</w:t>
+            </w:r>
+          </w:p>
+        </w:tc>
+        <w:tc>
+          <w:tcPr>
+            <w:tcW w:w="0" w:type="auto"/>
+          </w:tcPr>
+          <w:p/>
+        </w:tc>
+        <w:tc>
+          <w:tcPr>
+            <w:tcW w:w="0" w:type="auto"/>
+          </w:tcPr>
+          <w:p>
+            <w:pPr>
+              <w:pStyle w:val="Compact"/>
+            </w:pPr>
+            <w:r>
+              <w:rPr>
+                <w:i/>
+              </w:rPr>
+              <w:t>Phaedo</w:t>
+            </w:r>
+            <w:r>
+              <w:t xml:space="preserve"> 102a–118a</w:t>
+            </w:r>
+          </w:p>
+        </w:tc>
+      </w:tr>
+      <w:tr>
+        <w:tc>
+          <w:tcPr>
+            <w:tcW w:w="0" w:type="auto"/>
+          </w:tcPr>
+          <w:p>
+            <w:pPr>
+              <w:pStyle w:val="Compact"/>
+            </w:pPr>
+            <w:r>
+              <w:t>2017-02-23</w:t>
+            </w:r>
+          </w:p>
+        </w:tc>
+        <w:tc>
+          <w:tcPr>
+            <w:tcW w:w="0" w:type="auto"/>
+          </w:tcPr>
+          <w:p/>
+        </w:tc>
+        <w:tc>
+          <w:tcPr>
+            <w:tcW w:w="0" w:type="auto"/>
+          </w:tcPr>
+          <w:p>
+            <w:pPr>
+              <w:pStyle w:val="Compact"/>
+            </w:pPr>
+            <w:r>
+              <w:rPr>
+                <w:i/>
+              </w:rPr>
+              <w:t>Timaeus</w:t>
+            </w:r>
+            <w:r>
+              <w:t xml:space="preserve"> 27e–45b</w:t>
+            </w:r>
+          </w:p>
+        </w:tc>
+      </w:tr>
+      <w:tr>
+        <w:tc>
+          <w:tcPr>
+            <w:tcW w:w="0" w:type="auto"/>
+          </w:tcPr>
+          <w:p>
+            <w:pPr>
+              <w:pStyle w:val="Compact"/>
+            </w:pPr>
+            <w:r>
+              <w:t>2017-02-28</w:t>
+            </w:r>
+          </w:p>
+        </w:tc>
+        <w:tc>
+          <w:tcPr>
+            <w:tcW w:w="0" w:type="auto"/>
+          </w:tcPr>
+          <w:p/>
+        </w:tc>
+        <w:tc>
+          <w:tcPr>
+            <w:tcW w:w="0" w:type="auto"/>
+          </w:tcPr>
+          <w:p>
+            <w:pPr>
+              <w:pStyle w:val="Compact"/>
+            </w:pPr>
+            <w:r>
+              <w:rPr>
+                <w:i/>
+              </w:rPr>
+              <w:t>Timaeus</w:t>
+            </w:r>
+            <w:r>
+              <w:t xml:space="preserve"> 45b–58c</w:t>
+            </w:r>
+          </w:p>
+        </w:tc>
+      </w:tr>
+      <w:tr>
+        <w:tc>
+          <w:tcPr>
+            <w:tcW w:w="0" w:type="auto"/>
+          </w:tcPr>
+          <w:p>
+            <w:pPr>
+              <w:pStyle w:val="Compact"/>
+            </w:pPr>
+            <w:r>
+              <w:t>2017-03-02</w:t>
+            </w:r>
+          </w:p>
+        </w:tc>
+        <w:tc>
+          <w:tcPr>
+            <w:tcW w:w="0" w:type="auto"/>
+          </w:tcPr>
+          <w:p>
+            <w:pPr>
+              <w:pStyle w:val="Compact"/>
+            </w:pPr>
+            <w:r>
+              <w:t>Aristotle</w:t>
+            </w:r>
+          </w:p>
+        </w:tc>
+        <w:tc>
+          <w:tcPr>
+            <w:tcW w:w="0" w:type="auto"/>
+          </w:tcPr>
+          <w:p>
+            <w:pPr>
+              <w:pStyle w:val="Compact"/>
+            </w:pPr>
+            <w:r>
+              <w:rPr>
+                <w:i/>
+              </w:rPr>
+              <w:t>Categories</w:t>
+            </w:r>
+            <w:r>
+              <w:t xml:space="preserve"> (1a–4b)</w:t>
+            </w:r>
+          </w:p>
+        </w:tc>
+      </w:tr>
+      <w:tr>
+        <w:tc>
+          <w:tcPr>
+            <w:tcW w:w="0" w:type="auto"/>
+          </w:tcPr>
+          <w:p>
+            <w:pPr>
+              <w:pStyle w:val="Compact"/>
+            </w:pPr>
+            <w:r>
+              <w:t>2017-03-07</w:t>
+            </w:r>
+          </w:p>
+        </w:tc>
+        <w:tc>
+          <w:tcPr>
+            <w:tcW w:w="0" w:type="auto"/>
+          </w:tcPr>
+          <w:p/>
+        </w:tc>
+        <w:tc>
+          <w:tcPr>
+            <w:tcW w:w="0" w:type="auto"/>
+          </w:tcPr>
+          <w:p>
+            <w:pPr>
+              <w:pStyle w:val="Compact"/>
+            </w:pPr>
+            <w:r>
+              <w:rPr>
+                <w:i/>
+              </w:rPr>
+              <w:t>Metaphysics</w:t>
+            </w:r>
+            <w:r>
+              <w:t xml:space="preserve"> XII (1071b–1075a)</w:t>
+            </w:r>
+          </w:p>
+        </w:tc>
+      </w:tr>
+      <w:tr>
+        <w:tc>
+          <w:tcPr>
+            <w:tcW w:w="0" w:type="auto"/>
+          </w:tcPr>
+          <w:p>
+            <w:pPr>
+              <w:pStyle w:val="Compact"/>
+            </w:pPr>
+            <w:r>
+              <w:t>2017-03-09</w:t>
+            </w:r>
+          </w:p>
+        </w:tc>
+        <w:tc>
+          <w:tcPr>
+            <w:tcW w:w="0" w:type="auto"/>
+          </w:tcPr>
+          <w:p/>
+        </w:tc>
+        <w:tc>
+          <w:tcPr>
+            <w:tcW w:w="0" w:type="auto"/>
+          </w:tcPr>
+          <w:p>
+            <w:pPr>
+              <w:pStyle w:val="Compact"/>
+            </w:pPr>
+            <w:r>
+              <w:rPr>
+                <w:i/>
+              </w:rPr>
+              <w:t>Nichomachean Ethics</w:t>
+            </w:r>
+            <w:r>
+              <w:t xml:space="preserve"> Book I (1094a–1103a)</w:t>
+            </w:r>
+          </w:p>
+        </w:tc>
+      </w:tr>
+      <w:tr>
+        <w:tc>
+          <w:tcPr>
+            <w:tcW w:w="0" w:type="auto"/>
+          </w:tcPr>
+          <w:p/>
+        </w:tc>
+        <w:tc>
+          <w:tcPr>
+            <w:tcW w:w="0" w:type="auto"/>
+          </w:tcPr>
+          <w:p/>
+        </w:tc>
+        <w:tc>
+          <w:tcPr>
+            <w:tcW w:w="0" w:type="auto"/>
+          </w:tcPr>
+          <w:p>
+            <w:pPr>
+              <w:pStyle w:val="Compact"/>
+            </w:pPr>
+            <w:r>
+              <w:rPr>
+                <w:b/>
+              </w:rPr>
+              <w:t>Midterm Paper Due</w:t>
+            </w:r>
+          </w:p>
+        </w:tc>
+      </w:tr>
+      <w:tr>
+        <w:tc>
+          <w:tcPr>
+            <w:tcW w:w="0" w:type="auto"/>
+          </w:tcPr>
+          <w:p>
+            <w:pPr>
+              <w:pStyle w:val="Compact"/>
+            </w:pPr>
+            <w:r>
+              <w:t>2017-03-14</w:t>
+            </w:r>
+          </w:p>
+        </w:tc>
+        <w:tc>
+          <w:tcPr>
+            <w:tcW w:w="0" w:type="auto"/>
+          </w:tcPr>
+          <w:p/>
+        </w:tc>
+        <w:tc>
+          <w:tcPr>
+            <w:tcW w:w="0" w:type="auto"/>
+          </w:tcPr>
+          <w:p>
+            <w:pPr>
+              <w:pStyle w:val="Compact"/>
+            </w:pPr>
+            <w:r>
+              <w:rPr>
+                <w:b/>
+              </w:rPr>
+              <w:t>Spring Break</w:t>
+            </w:r>
+          </w:p>
+        </w:tc>
+      </w:tr>
+      <w:tr>
+        <w:tc>
+          <w:tcPr>
+            <w:tcW w:w="0" w:type="auto"/>
+          </w:tcPr>
+          <w:p>
+            <w:pPr>
+              <w:pStyle w:val="Compact"/>
+            </w:pPr>
+            <w:r>
+              <w:t>2017-03-16</w:t>
+            </w:r>
+          </w:p>
+        </w:tc>
+        <w:tc>
+          <w:tcPr>
+            <w:tcW w:w="0" w:type="auto"/>
+          </w:tcPr>
+          <w:p/>
+        </w:tc>
+        <w:tc>
+          <w:tcPr>
+            <w:tcW w:w="0" w:type="auto"/>
+          </w:tcPr>
+          <w:p>
+            <w:pPr>
+              <w:pStyle w:val="Compact"/>
+            </w:pPr>
+            <w:r>
+              <w:rPr>
+                <w:b/>
+              </w:rPr>
+              <w:t>Spring Break</w:t>
+            </w:r>
+          </w:p>
+        </w:tc>
+      </w:tr>
+      <w:tr>
+        <w:tc>
+          <w:tcPr>
+            <w:tcW w:w="0" w:type="auto"/>
+          </w:tcPr>
+          <w:p>
+            <w:pPr>
+              <w:pStyle w:val="Compact"/>
+            </w:pPr>
+            <w:r>
+              <w:t>2017-03-21</w:t>
+            </w:r>
+          </w:p>
+        </w:tc>
+        <w:tc>
+          <w:tcPr>
+            <w:tcW w:w="0" w:type="auto"/>
+          </w:tcPr>
+          <w:p>
+            <w:pPr>
+              <w:pStyle w:val="Compact"/>
+            </w:pPr>
+            <w:r>
+              <w:t>Augustine</w:t>
+            </w:r>
+          </w:p>
+        </w:tc>
+        <w:tc>
+          <w:tcPr>
+            <w:tcW w:w="0" w:type="auto"/>
+          </w:tcPr>
+          <w:p>
+            <w:pPr>
+              <w:pStyle w:val="Compact"/>
+            </w:pPr>
+            <w:r>
+              <w:rPr>
+                <w:i/>
+              </w:rPr>
+              <w:t>Confessions</w:t>
+            </w:r>
+            <w:r>
+              <w:t xml:space="preserve"> I</w:t>
+            </w:r>
+          </w:p>
+        </w:tc>
+      </w:tr>
+      <w:tr>
+        <w:tc>
+          <w:tcPr>
+            <w:tcW w:w="0" w:type="auto"/>
+          </w:tcPr>
+          <w:p>
+            <w:pPr>
+              <w:pStyle w:val="Compact"/>
+            </w:pPr>
+            <w:r>
+              <w:t>2017-03-23</w:t>
+            </w:r>
+          </w:p>
+        </w:tc>
+        <w:tc>
+          <w:tcPr>
+            <w:tcW w:w="0" w:type="auto"/>
+          </w:tcPr>
+          <w:p/>
+        </w:tc>
+        <w:tc>
+          <w:tcPr>
+            <w:tcW w:w="0" w:type="auto"/>
+          </w:tcPr>
+          <w:p>
+            <w:pPr>
+              <w:pStyle w:val="Compact"/>
+            </w:pPr>
+            <w:r>
+              <w:rPr>
+                <w:i/>
+              </w:rPr>
+              <w:t>Confessions</w:t>
+            </w:r>
+            <w:r>
+              <w:t xml:space="preserve"> III</w:t>
+            </w:r>
+          </w:p>
+        </w:tc>
+      </w:tr>
+      <w:tr>
+        <w:tc>
+          <w:tcPr>
+            <w:tcW w:w="0" w:type="auto"/>
+          </w:tcPr>
+          <w:p>
+            <w:pPr>
+              <w:pStyle w:val="Compact"/>
+            </w:pPr>
+            <w:r>
+              <w:t>2017-03-28</w:t>
+            </w:r>
+          </w:p>
+        </w:tc>
+        <w:tc>
+          <w:tcPr>
+            <w:tcW w:w="0" w:type="auto"/>
+          </w:tcPr>
+          <w:p/>
+        </w:tc>
+        <w:tc>
+          <w:tcPr>
+            <w:tcW w:w="0" w:type="auto"/>
+          </w:tcPr>
+          <w:p>
+            <w:pPr>
+              <w:pStyle w:val="Compact"/>
+            </w:pPr>
+            <w:r>
+              <w:rPr>
+                <w:i/>
+              </w:rPr>
+              <w:t>Confessions</w:t>
+            </w:r>
+            <w:r>
+              <w:t xml:space="preserve"> VII</w:t>
+            </w:r>
+          </w:p>
+        </w:tc>
+      </w:tr>
+      <w:tr>
+        <w:tc>
+          <w:tcPr>
+            <w:tcW w:w="0" w:type="auto"/>
+          </w:tcPr>
+          <w:p>
+            <w:pPr>
+              <w:pStyle w:val="Compact"/>
+            </w:pPr>
+            <w:r>
+              <w:lastRenderedPageBreak/>
+              <w:t>2017-03-30</w:t>
+            </w:r>
+          </w:p>
+        </w:tc>
+        <w:tc>
+          <w:tcPr>
+            <w:tcW w:w="0" w:type="auto"/>
+          </w:tcPr>
+          <w:p/>
+        </w:tc>
+        <w:tc>
+          <w:tcPr>
+            <w:tcW w:w="0" w:type="auto"/>
+          </w:tcPr>
+          <w:p>
+            <w:pPr>
+              <w:pStyle w:val="Compact"/>
+            </w:pPr>
+            <w:r>
+              <w:rPr>
+                <w:i/>
+              </w:rPr>
+              <w:t>Confessions</w:t>
+            </w:r>
+            <w:r>
+              <w:t xml:space="preserve"> VIII</w:t>
+            </w:r>
+          </w:p>
+        </w:tc>
+      </w:tr>
+      <w:tr>
+        <w:tc>
+          <w:tcPr>
+            <w:tcW w:w="0" w:type="auto"/>
+          </w:tcPr>
+          <w:p>
+            <w:pPr>
+              <w:pStyle w:val="Compact"/>
+            </w:pPr>
+            <w:r>
+              <w:t>2017-04-04</w:t>
+            </w:r>
+          </w:p>
+        </w:tc>
+        <w:tc>
+          <w:tcPr>
+            <w:tcW w:w="0" w:type="auto"/>
+          </w:tcPr>
+          <w:p>
+            <w:pPr>
+              <w:pStyle w:val="Compact"/>
+            </w:pPr>
+            <w:r>
+              <w:t>Boethius</w:t>
+            </w:r>
+          </w:p>
+        </w:tc>
+        <w:tc>
+          <w:tcPr>
+            <w:tcW w:w="0" w:type="auto"/>
+          </w:tcPr>
+          <w:p>
+            <w:pPr>
+              <w:pStyle w:val="Compact"/>
+            </w:pPr>
+            <w:r>
+              <w:rPr>
+                <w:i/>
+              </w:rPr>
+              <w:t>Consolation of Philosophy</w:t>
+            </w:r>
+            <w:r>
+              <w:t xml:space="preserve"> Book I</w:t>
+            </w:r>
+          </w:p>
+        </w:tc>
+      </w:tr>
+      <w:tr>
+        <w:tc>
+          <w:tcPr>
+            <w:tcW w:w="0" w:type="auto"/>
+          </w:tcPr>
+          <w:p>
+            <w:pPr>
+              <w:pStyle w:val="Compact"/>
+            </w:pPr>
+            <w:r>
+              <w:t>2017-04-06</w:t>
+            </w:r>
+          </w:p>
+        </w:tc>
+        <w:tc>
+          <w:tcPr>
+            <w:tcW w:w="0" w:type="auto"/>
+          </w:tcPr>
+          <w:p/>
+        </w:tc>
+        <w:tc>
+          <w:tcPr>
+            <w:tcW w:w="0" w:type="auto"/>
+          </w:tcPr>
+          <w:p>
+            <w:pPr>
+              <w:pStyle w:val="Compact"/>
+            </w:pPr>
+            <w:r>
+              <w:rPr>
+                <w:i/>
+              </w:rPr>
+              <w:t>Consolation of Philosophy</w:t>
+            </w:r>
+            <w:r>
+              <w:t xml:space="preserve"> Book II</w:t>
+            </w:r>
+          </w:p>
+        </w:tc>
+      </w:tr>
+      <w:tr>
+        <w:tc>
+          <w:tcPr>
+            <w:tcW w:w="0" w:type="auto"/>
+          </w:tcPr>
+          <w:p>
+            <w:pPr>
+              <w:pStyle w:val="Compact"/>
+            </w:pPr>
+            <w:r>
+              <w:t>2017-04-11</w:t>
+            </w:r>
+          </w:p>
+        </w:tc>
+        <w:tc>
+          <w:tcPr>
+            <w:tcW w:w="0" w:type="auto"/>
+          </w:tcPr>
+          <w:p/>
+        </w:tc>
+        <w:tc>
+          <w:tcPr>
+            <w:tcW w:w="0" w:type="auto"/>
+          </w:tcPr>
+          <w:p>
+            <w:pPr>
+              <w:pStyle w:val="Compact"/>
+            </w:pPr>
+            <w:r>
+              <w:rPr>
+                <w:i/>
+              </w:rPr>
+              <w:t>Consolation of Philosophy</w:t>
+            </w:r>
+            <w:r>
+              <w:t xml:space="preserve"> Book III</w:t>
+            </w:r>
+          </w:p>
+        </w:tc>
+      </w:tr>
+      <w:tr>
+        <w:tc>
+          <w:tcPr>
+            <w:tcW w:w="0" w:type="auto"/>
+          </w:tcPr>
+          <w:p>
+            <w:pPr>
+              <w:pStyle w:val="Compact"/>
+            </w:pPr>
+            <w:r>
+              <w:t>2017-04-13</w:t>
+            </w:r>
+          </w:p>
+        </w:tc>
+        <w:tc>
+          <w:tcPr>
+            <w:tcW w:w="0" w:type="auto"/>
+          </w:tcPr>
+          <w:p/>
+        </w:tc>
+        <w:tc>
+          <w:tcPr>
+            <w:tcW w:w="0" w:type="auto"/>
+          </w:tcPr>
+          <w:p>
+            <w:pPr>
+              <w:pStyle w:val="Compact"/>
+            </w:pPr>
+            <w:r>
+              <w:rPr>
+                <w:i/>
+              </w:rPr>
+              <w:t>Consolation of Philosophy</w:t>
+            </w:r>
+            <w:r>
+              <w:t xml:space="preserve"> Book IV</w:t>
+            </w:r>
+          </w:p>
+        </w:tc>
+      </w:tr>
+      <w:tr>
+        <w:tc>
+          <w:tcPr>
+            <w:tcW w:w="0" w:type="auto"/>
+          </w:tcPr>
+          <w:p>
+            <w:pPr>
+              <w:pStyle w:val="Compact"/>
+            </w:pPr>
+            <w:r>
+              <w:t>2017-04-18</w:t>
+            </w:r>
+          </w:p>
+        </w:tc>
+        <w:tc>
+          <w:tcPr>
+            <w:tcW w:w="0" w:type="auto"/>
+          </w:tcPr>
+          <w:p/>
+        </w:tc>
+        <w:tc>
+          <w:tcPr>
+            <w:tcW w:w="0" w:type="auto"/>
+          </w:tcPr>
+          <w:p>
+            <w:pPr>
+              <w:pStyle w:val="Compact"/>
+            </w:pPr>
+            <w:r>
+              <w:rPr>
+                <w:i/>
+              </w:rPr>
+              <w:t>Consolation of Philosophy</w:t>
+            </w:r>
+            <w:r>
+              <w:t xml:space="preserve"> Book V</w:t>
+            </w:r>
+          </w:p>
+        </w:tc>
+      </w:tr>
+      <w:tr>
+        <w:tc>
+          <w:tcPr>
+            <w:tcW w:w="0" w:type="auto"/>
+          </w:tcPr>
+          <w:p>
+            <w:pPr>
+              <w:pStyle w:val="Compact"/>
+            </w:pPr>
+            <w:r>
+              <w:t>2017-04-20</w:t>
+            </w:r>
+          </w:p>
+        </w:tc>
+        <w:tc>
+          <w:tcPr>
+            <w:tcW w:w="0" w:type="auto"/>
+          </w:tcPr>
+          <w:p>
+            <w:pPr>
+              <w:pStyle w:val="Compact"/>
+            </w:pPr>
+            <w:r>
+              <w:t>Anselm</w:t>
+            </w:r>
+          </w:p>
+        </w:tc>
+        <w:tc>
+          <w:tcPr>
+            <w:tcW w:w="0" w:type="auto"/>
+          </w:tcPr>
+          <w:p>
+            <w:pPr>
+              <w:pStyle w:val="Compact"/>
+            </w:pPr>
+            <w:r>
+              <w:rPr>
+                <w:i/>
+              </w:rPr>
+              <w:t>Monologion</w:t>
+            </w:r>
+            <w:r>
+              <w:t xml:space="preserve"> (5–31)</w:t>
+            </w:r>
+          </w:p>
+        </w:tc>
+      </w:tr>
+      <w:tr>
+        <w:tc>
+          <w:tcPr>
+            <w:tcW w:w="0" w:type="auto"/>
+          </w:tcPr>
+          <w:p>
+            <w:pPr>
+              <w:pStyle w:val="Compact"/>
+            </w:pPr>
+            <w:r>
+              <w:t>2017-04-25</w:t>
+            </w:r>
+          </w:p>
+        </w:tc>
+        <w:tc>
+          <w:tcPr>
+            <w:tcW w:w="0" w:type="auto"/>
+          </w:tcPr>
+          <w:p/>
+        </w:tc>
+        <w:tc>
+          <w:tcPr>
+            <w:tcW w:w="0" w:type="auto"/>
+          </w:tcPr>
+          <w:p>
+            <w:pPr>
+              <w:pStyle w:val="Compact"/>
+            </w:pPr>
+            <w:r>
+              <w:rPr>
+                <w:i/>
+              </w:rPr>
+              <w:t>Monologion</w:t>
+            </w:r>
+            <w:r>
+              <w:t xml:space="preserve"> (32–56)</w:t>
+            </w:r>
+          </w:p>
+        </w:tc>
+      </w:tr>
+      <w:tr>
+        <w:tc>
+          <w:tcPr>
+            <w:tcW w:w="0" w:type="auto"/>
+          </w:tcPr>
+          <w:p>
+            <w:pPr>
+              <w:pStyle w:val="Compact"/>
+            </w:pPr>
+            <w:r>
+              <w:t>2017-04-27</w:t>
+            </w:r>
+          </w:p>
+        </w:tc>
+        <w:tc>
+          <w:tcPr>
+            <w:tcW w:w="0" w:type="auto"/>
+          </w:tcPr>
+          <w:p/>
+        </w:tc>
+        <w:tc>
+          <w:tcPr>
+            <w:tcW w:w="0" w:type="auto"/>
+          </w:tcPr>
+          <w:p>
+            <w:pPr>
+              <w:pStyle w:val="Compact"/>
+            </w:pPr>
+            <w:r>
+              <w:rPr>
+                <w:i/>
+              </w:rPr>
+              <w:t>Monologion</w:t>
+            </w:r>
+            <w:r>
+              <w:t xml:space="preserve"> (57–81)</w:t>
+            </w:r>
+          </w:p>
+        </w:tc>
+      </w:tr>
+      <w:tr>
+        <w:tc>
+          <w:tcPr>
+            <w:tcW w:w="0" w:type="auto"/>
+          </w:tcPr>
+          <w:p>
+            <w:pPr>
+              <w:pStyle w:val="Compact"/>
+            </w:pPr>
+            <w:r>
+              <w:t>2017-05-02</w:t>
+            </w:r>
+          </w:p>
+        </w:tc>
+        <w:tc>
+          <w:tcPr>
+            <w:tcW w:w="0" w:type="auto"/>
+          </w:tcPr>
+          <w:p>
+            <w:pPr>
+              <w:pStyle w:val="Compact"/>
+            </w:pPr>
+            <w:r>
+              <w:t>Aquinas</w:t>
+            </w:r>
+          </w:p>
+        </w:tc>
+        <w:tc>
+          <w:tcPr>
+            <w:tcW w:w="0" w:type="auto"/>
+          </w:tcPr>
+          <w:p>
+            <w:pPr>
+              <w:pStyle w:val="Compact"/>
+            </w:pPr>
+            <w:r>
+              <w:rPr>
+                <w:i/>
+              </w:rPr>
+              <w:t>Summa Theologica</w:t>
+            </w:r>
+            <w:r>
+              <w:t xml:space="preserve"> QQ 2–4 (M)</w:t>
+            </w:r>
+          </w:p>
+        </w:tc>
+      </w:tr>
+      <w:tr>
+        <w:tc>
+          <w:tcPr>
+            <w:tcW w:w="0" w:type="auto"/>
+          </w:tcPr>
+          <w:p>
+            <w:pPr>
+              <w:pStyle w:val="Compact"/>
+            </w:pPr>
+            <w:r>
+              <w:t>2017-05-04</w:t>
+            </w:r>
+          </w:p>
+        </w:tc>
+        <w:tc>
+          <w:tcPr>
+            <w:tcW w:w="0" w:type="auto"/>
+          </w:tcPr>
+          <w:p/>
+        </w:tc>
+        <w:tc>
+          <w:tcPr>
+            <w:tcW w:w="0" w:type="auto"/>
+          </w:tcPr>
+          <w:p>
+            <w:pPr>
+              <w:pStyle w:val="Compact"/>
+            </w:pPr>
+            <w:r>
+              <w:rPr>
+                <w:b/>
+              </w:rPr>
+              <w:t>Final Paper Due</w:t>
+            </w:r>
+          </w:p>
+        </w:tc>
+      </w:tr>
+    </w:tbl>
+    <w:p>
+      <w:pPr>
+        <w:pStyle w:val="BodyText"/>
+      </w:pPr>
+      <w:r>
+        <w:rPr>
+          <w:i/>
+        </w:rPr>
+        <w:t>Symposium</w:t>
+      </w:r>
+      <w:r>
+        <w:t xml:space="preserve"> for extra credit before midterm</w:t>
+      </w:r>
+    </w:p>
+    <w:p>
+      <w:pPr>
+        <w:pStyle w:val="BodyText"/>
+      </w:pPr>
+      <w:r>
+        <w:rPr>
+          <w:i/>
+        </w:rPr>
+        <w:t>Confessions</w:t>
+      </w:r>
+      <w:r>
+        <w:t xml:space="preserve"> III–VI for extra credit after midterm</w:t>
+      </w:r>
+    </w:p>
+    <w:p>
+      <w:pPr>
+        <w:pStyle w:val="Heading2"/>
+      </w:pPr>
+      <w:bookmarkStart w:id="11" w:name="_GoBack"/>
+      <w:bookmarkEnd w:id="11"/>
     </w:p>
     <w:sectPr>
       <w:pgSz w:w="12240" w:h="15840"/>
@@ -1514,9 +2970,9 @@
 <file path=word/numbering.xml><?xml version="1.0" encoding="utf-8"?>
 <w:numbering xmlns:wpc="http://schemas.microsoft.com/office/word/2010/wordprocessingCanvas" xmlns:mc="http://schemas.openxmlformats.org/markup-compatibility/2006" xmlns:o="urn:schemas-microsoft-com:office:office" xmlns:r="http://schemas.openxmlformats.org/officeDocument/2006/relationships" xmlns:m="http://schemas.openxmlformats.org/officeDocument/2006/math" xmlns:v="urn:schemas-microsoft-com:vml" xmlns:wp14="http://schemas.microsoft.com/office/word/2010/wordprocessingDrawing" xmlns:wp="http://schemas.openxmlformats.org/drawingml/2006/wordprocessingDrawing" xmlns:w10="urn:schemas-microsoft-com:office:word" xmlns:w="http://schemas.openxmlformats.org/wordprocessingml/2006/main" xmlns:w14="http://schemas.microsoft.com/office/word/2010/wordml" xmlns:w15="http://schemas.microsoft.com/office/word/2012/wordml" xmlns:wpg="http://schemas.microsoft.com/office/word/2010/wordprocessingGroup" xmlns:wpi="http://schemas.microsoft.com/office/word/2010/wordprocessingInk" xmlns:wne="http://schemas.microsoft.com/office/word/2006/wordml" xmlns:wps="http://schemas.microsoft.com/office/word/2010/wordprocessingShape" mc:Ignorable="w14 w15 wp14">
   <w:abstractNum w:abstractNumId="0" w15:restartNumberingAfterBreak="0">
-    <w:nsid w:val="B64C5D8E"/>
+    <w:nsid w:val="9EAE62FE"/>
     <w:multiLevelType w:val="multilevel"/>
-    <w:tmpl w:val="78003D46"/>
+    <w:tmpl w:val="5F362A20"/>
     <w:lvl w:ilvl="0">
       <w:numFmt w:val="bullet"/>
       <w:lvlText w:val="•"/>
@@ -1608,7 +3064,7 @@
   <w:abstractNum w:abstractNumId="1" w15:restartNumberingAfterBreak="0">
     <w:nsid w:val="E17F69BA"/>
     <w:multiLevelType w:val="multilevel"/>
-    <w:tmpl w:val="358A6E62"/>
+    <w:tmpl w:val="73BC5FA6"/>
     <w:lvl w:ilvl="0">
       <w:numFmt w:val="bullet"/>
       <w:lvlText w:val=" "/>
@@ -1698,9 +3154,9 @@
     </w:lvl>
   </w:abstractNum>
   <w:abstractNum w:abstractNumId="2" w15:restartNumberingAfterBreak="0">
-    <w:nsid w:val="62B9F778"/>
+    <w:nsid w:val="F61CC05C"/>
     <w:multiLevelType w:val="multilevel"/>
-    <w:tmpl w:val="2D4075B0"/>
+    <w:tmpl w:val="C03EAE26"/>
     <w:lvl w:ilvl="0">
       <w:numFmt w:val="bullet"/>
       <w:lvlText w:val=" "/>

</xml_diff>